<commit_message>
docx file is updated
</commit_message>
<xml_diff>
--- a/multivariate-power-curve-function.docx
+++ b/multivariate-power-curve-function.docx
@@ -719,31 +719,13 @@
         <w:rPr>
           <w:rStyle w:val="NormalTok"/>
         </w:rPr>
-        <w:t xml:space="preserve">((temp</w:t>
+        <w:t xml:space="preserve">(temp</w:t>
       </w:r>
       <w:r>
         <w:rPr>
           <w:rStyle w:val="FloatTok"/>
         </w:rPr>
-        <w:t xml:space="preserve">+273.15</w:t>
-      </w:r>
-      <w:r>
-        <w:rPr>
-          <w:rStyle w:val="NormalTok"/>
-        </w:rPr>
-        <w:t xml:space="preserve">)</w:t>
-      </w:r>
-      <w:r>
-        <w:rPr>
-          <w:rStyle w:val="OperatorTok"/>
-        </w:rPr>
-        <w:t xml:space="preserve">+</w:t>
-      </w:r>
-      <w:r>
-        <w:rPr>
-          <w:rStyle w:val="FloatTok"/>
-        </w:rPr>
-        <w:t xml:space="preserve">237.3</w:t>
+        <w:t xml:space="preserve">+237.3</w:t>
       </w:r>
       <w:r>
         <w:rPr>
@@ -2272,7 +2254,7 @@
         <w:rPr>
           <w:rStyle w:val="VerbatimChar"/>
         </w:rPr>
-        <w:t xml:space="preserve">##  Min.   :0.9806   Min.   : 0.2213  </w:t>
+        <w:t xml:space="preserve">##  Min.   :0.9788   Min.   : 0.2212  </w:t>
       </w:r>
       <w:r>
         <w:br/>
@@ -2281,7 +2263,7 @@
         <w:rPr>
           <w:rStyle w:val="VerbatimChar"/>
         </w:rPr>
-        <w:t xml:space="preserve">##  1st Qu.:1.0020   1st Qu.: 4.0541  </w:t>
+        <w:t xml:space="preserve">##  1st Qu.:1.0007   1st Qu.: 4.0519  </w:t>
       </w:r>
       <w:r>
         <w:br/>
@@ -2290,7 +2272,7 @@
         <w:rPr>
           <w:rStyle w:val="VerbatimChar"/>
         </w:rPr>
-        <w:t xml:space="preserve">##  Median :1.0128   Median : 6.2983  </w:t>
+        <w:t xml:space="preserve">##  Median :1.0119   Median : 6.2960  </w:t>
       </w:r>
       <w:r>
         <w:br/>
@@ -2299,7 +2281,7 @@
         <w:rPr>
           <w:rStyle w:val="VerbatimChar"/>
         </w:rPr>
-        <w:t xml:space="preserve">##  Mean   :1.0151   Mean   : 7.3892  </w:t>
+        <w:t xml:space="preserve">##  Mean   :1.0143   Mean   : 7.3873  </w:t>
       </w:r>
       <w:r>
         <w:br/>
@@ -2308,7 +2290,7 @@
         <w:rPr>
           <w:rStyle w:val="VerbatimChar"/>
         </w:rPr>
-        <w:t xml:space="preserve">##  3rd Qu.:1.0237   3rd Qu.:10.0655  </w:t>
+        <w:t xml:space="preserve">##  3rd Qu.:1.0232   3rd Qu.:10.0642  </w:t>
       </w:r>
       <w:r>
         <w:br/>
@@ -2317,7 +2299,7 @@
         <w:rPr>
           <w:rStyle w:val="VerbatimChar"/>
         </w:rPr>
-        <w:t xml:space="preserve">##  Max.   :1.0718   Max.   :27.0861  </w:t>
+        <w:t xml:space="preserve">##  Max.   :1.0725   Max.   :27.0744  </w:t>
       </w:r>
       <w:r>
         <w:br/>

</xml_diff>